<commit_message>
update documentation with tests
</commit_message>
<xml_diff>
--- a/Keresztes_Beata_MIPS_Pipeline_Documentation.docx
+++ b/Keresztes_Beata_MIPS_Pipeline_Documentation.docx
@@ -423,7 +423,7 @@
               </mc:Choice>
               <mc:Fallback>
                 <w:pict>
-                  <v:group w14:anchorId="17D2D764" id="Group 453" o:spid="_x0000_s1026" style="position:absolute;left:0;text-align:left;margin-left:193.95pt;margin-top:0;width:245.15pt;height:11in;z-index:251659264;mso-width-percent:400;mso-height-percent:1000;mso-position-horizontal:right;mso-position-horizontal-relative:page;mso-position-vertical:top;mso-position-vertical-relative:page;mso-width-percent:400;mso-height-percent:1000" coordsize="31136,100584" o:gfxdata="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">
+                  <v:group w14:anchorId="17D2D764" id="Group 453" o:spid="_x0000_s1026" style="position:absolute;left:0;text-align:left;margin-left:193.95pt;margin-top:0;width:245.15pt;height:11in;z-index:251659264;mso-width-percent:400;mso-height-percent:1000;mso-position-horizontal:right;mso-position-horizontal-relative:page;mso-position-vertical:top;mso-position-vertical-relative:page;mso-width-percent:400;mso-height-percent:1000" coordsize="31136,100584" o:gfxdata="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">
                     <v:rect id="Rectangle 459" o:spid="_x0000_s1027" alt="Light vertical" style="position:absolute;width:1385;height:100584;visibility:visible;mso-wrap-style:square;v-text-anchor:middle" o:gfxdata="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" fillcolor="#323e4f [2415]" stroked="f" strokecolor="white" strokeweight="1pt">
                       <v:shadow color="#d8d8d8" offset="3pt,3pt"/>
                     </v:rect>
@@ -742,7 +742,7 @@
               </mc:Choice>
               <mc:Fallback>
                 <w:pict>
-                  <v:rect w14:anchorId="58659C64" id="Rectangle 16" o:spid="_x0000_s1031" style="position:absolute;left:0;text-align:left;margin-left:945.75pt;margin-top:199pt;width:996.95pt;height:50.4pt;z-index:251661312;visibility:visible;mso-wrap-style:square;mso-width-percent:0;mso-height-percent:73;mso-wrap-distance-left:9pt;mso-wrap-distance-top:0;mso-wrap-distance-right:9pt;mso-wrap-distance-bottom:0;mso-position-horizontal:right;mso-position-horizontal-relative:page;mso-position-vertical:absolute;mso-position-vertical-relative:page;mso-width-percent:0;mso-height-percent:73;mso-width-relative:page;mso-height-relative:page;v-text-anchor:middle" o:gfxdata="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" o:allowincell="f" fillcolor="#05bacd" strokecolor="#5b9bd5 [3208]" strokeweight="1.5pt">
+                  <v:rect w14:anchorId="58659C64" id="Rectangle 16" o:spid="_x0000_s1031" style="position:absolute;left:0;text-align:left;margin-left:945.75pt;margin-top:199pt;width:996.95pt;height:50.4pt;z-index:251661312;visibility:visible;mso-wrap-style:square;mso-width-percent:0;mso-height-percent:73;mso-wrap-distance-left:9pt;mso-wrap-distance-top:0;mso-wrap-distance-right:9pt;mso-wrap-distance-bottom:0;mso-position-horizontal:right;mso-position-horizontal-relative:page;mso-position-vertical:absolute;mso-position-vertical-relative:page;mso-width-percent:0;mso-height-percent:73;mso-width-relative:page;mso-height-relative:page;v-text-anchor:middle" o:gfxdata="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" o:allowincell="f" fillcolor="#05bacd" strokecolor="#5b9bd5 [3208]" strokeweight="1.5pt">
                     <v:textbox style="mso-fit-shape-to-text:t" inset="14.4pt,,14.4pt">
                       <w:txbxContent>
                         <w:sdt>
@@ -885,16 +885,9 @@
     </w:p>
     <w:p>
       <w:pPr>
-        <w:rPr>
-          <w:sz w:val="26"/>
-          <w:szCs w:val="26"/>
-        </w:rPr>
-      </w:pPr>
-      <w:r>
-        <w:rPr>
-          <w:sz w:val="26"/>
-          <w:szCs w:val="26"/>
-        </w:rPr>
+        <w:pStyle w:val="Heading1"/>
+      </w:pPr>
+      <w:r>
         <w:t>Table of contents:</w:t>
       </w:r>
     </w:p>
@@ -928,16 +921,12 @@
       </w:hyperlink>
       <w:r>
         <w:rPr>
-          <w:b/>
-          <w:bCs w:val="0"/>
           <w:color w:val="auto"/>
         </w:rPr>
         <w:tab/>
       </w:r>
       <w:r>
         <w:rPr>
-          <w:b/>
-          <w:bCs w:val="0"/>
           <w:color w:val="auto"/>
         </w:rPr>
         <w:t>2</w:t>
@@ -1111,17 +1100,9 @@
         </w:r>
       </w:hyperlink>
       <w:r>
-        <w:rPr>
-          <w:b/>
-          <w:bCs w:val="0"/>
-        </w:rPr>
         <w:tab/>
       </w:r>
       <w:r>
-        <w:rPr>
-          <w:b/>
-          <w:bCs w:val="0"/>
-        </w:rPr>
         <w:t>3</w:t>
       </w:r>
     </w:p>
@@ -1148,25 +1129,13 @@
         <w:t>Analysis</w:t>
       </w:r>
       <w:r>
-        <w:rPr>
-          <w:b/>
-          <w:bCs w:val="0"/>
-        </w:rPr>
         <w:tab/>
       </w:r>
       <w:r>
-        <w:rPr>
-          <w:b/>
-          <w:bCs w:val="0"/>
-        </w:rPr>
         <w:t>1</w:t>
       </w:r>
       <w:r>
-        <w:rPr>
-          <w:b/>
-          <w:bCs w:val="0"/>
-        </w:rPr>
-        <w:t>2</w:t>
+        <w:t>3</w:t>
       </w:r>
     </w:p>
     <w:p>
@@ -1196,7 +1165,20 @@
           <w:b/>
           <w:bCs w:val="0"/>
         </w:rPr>
+        <w:t xml:space="preserve"> and </w:t>
+      </w:r>
+      <w:r>
+        <w:rPr>
+          <w:b/>
+          <w:bCs w:val="0"/>
+        </w:rPr>
+        <w:t>Implementation</w:t>
+      </w:r>
+      <w:r>
         <w:tab/>
+      </w:r>
+      <w:r>
+        <w:t>15</w:t>
       </w:r>
     </w:p>
     <w:p>
@@ -1219,14 +1201,13 @@
           <w:b/>
           <w:bCs w:val="0"/>
         </w:rPr>
-        <w:t>Implementation</w:t>
-      </w:r>
-      <w:r>
-        <w:rPr>
-          <w:b/>
-          <w:bCs w:val="0"/>
-        </w:rPr>
+        <w:t>Testing and Validation</w:t>
+      </w:r>
+      <w:r>
         <w:tab/>
+      </w:r>
+      <w:r>
+        <w:t>26</w:t>
       </w:r>
     </w:p>
     <w:p>
@@ -1249,13 +1230,9 @@
           <w:b/>
           <w:bCs w:val="0"/>
         </w:rPr>
-        <w:t>Testing and Validation</w:t>
-      </w:r>
-      <w:r>
-        <w:rPr>
-          <w:b/>
-          <w:bCs w:val="0"/>
-        </w:rPr>
+        <w:t>Conclusions</w:t>
+      </w:r>
+      <w:r>
         <w:tab/>
       </w:r>
     </w:p>
@@ -1279,43 +1256,9 @@
           <w:b/>
           <w:bCs w:val="0"/>
         </w:rPr>
-        <w:t>Conclusions</w:t>
-      </w:r>
-      <w:r>
-        <w:rPr>
-          <w:b/>
-          <w:bCs w:val="0"/>
-        </w:rPr>
-        <w:tab/>
-      </w:r>
-    </w:p>
-    <w:p>
-      <w:pPr>
-        <w:pStyle w:val="ListParagraph"/>
-        <w:numPr>
-          <w:ilvl w:val="0"/>
-          <w:numId w:val="2"/>
-        </w:numPr>
-        <w:tabs>
-          <w:tab w:val="left" w:leader="dot" w:pos="8640"/>
-        </w:tabs>
-        <w:rPr>
-          <w:b/>
-          <w:bCs w:val="0"/>
-        </w:rPr>
-      </w:pPr>
-      <w:r>
-        <w:rPr>
-          <w:b/>
-          <w:bCs w:val="0"/>
-        </w:rPr>
         <w:t>Bibliography</w:t>
       </w:r>
       <w:r>
-        <w:rPr>
-          <w:b/>
-          <w:bCs w:val="0"/>
-        </w:rPr>
         <w:tab/>
       </w:r>
     </w:p>
@@ -3873,15 +3816,7 @@
           </w:tcPr>
           <w:p>
             <w:r>
-              <w:t xml:space="preserve">Load </w:t>
-            </w:r>
-            <w:proofErr w:type="gramStart"/>
-            <w:r>
-              <w:t>word</w:t>
-            </w:r>
-            <w:proofErr w:type="gramEnd"/>
-            <w:r>
-              <w:t xml:space="preserve"> register difference: Load word from memory whose address is given by the difference of 2 registers.</w:t>
+              <w:t>Load word register difference: Load word from memory whose address is given by the difference of 2 registers.</w:t>
             </w:r>
           </w:p>
           <w:p>
@@ -11352,6 +11287,9 @@
       <w:r>
         <w:t>Design</w:t>
       </w:r>
+      <w:r>
+        <w:t xml:space="preserve"> and implementation</w:t>
+      </w:r>
     </w:p>
     <w:p/>
     <w:p>
@@ -12101,15 +12039,7 @@
     </w:p>
     <w:p>
       <w:r>
-        <w:t xml:space="preserve">The destination </w:t>
-      </w:r>
-      <w:proofErr w:type="gramStart"/>
-      <w:r>
-        <w:t>register</w:t>
-      </w:r>
-      <w:proofErr w:type="gramEnd"/>
-      <w:r>
-        <w:t>, where to write the result, is also determined at this stage, and the final address is forwarded to the next pipeline stage.</w:t>
+        <w:t>The destination register, where to write the result, is also determined at this stage, and the final address is forwarded to the next pipeline stage.</w:t>
       </w:r>
     </w:p>
     <w:p>
@@ -12315,12 +12245,25 @@
       </w:r>
     </w:p>
     <w:p>
+      <w:pPr>
+        <w:pStyle w:val="Heading2"/>
+      </w:pPr>
+      <w:r>
+        <w:t>RTL schematic</w:t>
+      </w:r>
+    </w:p>
+    <w:p/>
+    <w:p/>
+    <w:p>
       <w:r>
         <w:t>The final RTL schematic, containing the 5 pipeline registers, has the following structure (the rest of the schematic was trimmed, mainly the part related to the selection of which data to be displayed on the SSD):</w:t>
       </w:r>
     </w:p>
     <w:p>
       <w:r>
+        <w:rPr>
+          <w:noProof/>
+        </w:rPr>
         <w:lastRenderedPageBreak/>
         <w:drawing>
           <wp:inline distT="0" distB="0" distL="0" distR="0" wp14:anchorId="1A5BB2EB" wp14:editId="01075FD5">
@@ -12377,6 +12320,9 @@
         <w:ind w:firstLine="360"/>
       </w:pPr>
       <w:r>
+        <w:rPr>
+          <w:noProof/>
+        </w:rPr>
         <w:drawing>
           <wp:inline distT="0" distB="0" distL="0" distR="0" wp14:anchorId="3A02A77F" wp14:editId="013AFA59">
             <wp:extent cx="2562225" cy="2376258"/>
@@ -12445,6 +12391,9 @@
         <w:ind w:left="360"/>
       </w:pPr>
       <w:r>
+        <w:rPr>
+          <w:noProof/>
+        </w:rPr>
         <w:drawing>
           <wp:inline distT="0" distB="0" distL="0" distR="0" wp14:anchorId="7E1C0CE0" wp14:editId="2E75D013">
             <wp:extent cx="6374636" cy="2068195"/>
@@ -12496,16 +12445,7 @@
         </w:numPr>
       </w:pPr>
       <w:r>
-        <w:t>Black box with I/O signals of the I</w:t>
-      </w:r>
-      <w:r>
-        <w:t>D</w:t>
-      </w:r>
-      <w:r>
-        <w:t xml:space="preserve"> stage unit</w:t>
-      </w:r>
-      <w:r>
-        <w:t>:</w:t>
+        <w:t>Black box with I/O signals of the ID stage unit:</w:t>
       </w:r>
     </w:p>
     <w:p>
@@ -12513,6 +12453,9 @@
         <w:pStyle w:val="ListParagraph"/>
       </w:pPr>
       <w:r>
+        <w:rPr>
+          <w:noProof/>
+        </w:rPr>
         <w:drawing>
           <wp:inline distT="0" distB="0" distL="0" distR="0" wp14:anchorId="65EC1E06" wp14:editId="2E48B3A8">
             <wp:extent cx="2908449" cy="3829247"/>
@@ -12586,10 +12529,7 @@
       </w:r>
       <w:proofErr w:type="gramStart"/>
       <w:r>
-        <w:t>EX</w:t>
-      </w:r>
-      <w:r>
-        <w:t xml:space="preserve"> stage</w:t>
+        <w:t>EX stage</w:t>
       </w:r>
       <w:proofErr w:type="gramEnd"/>
       <w:r>
@@ -12601,6 +12541,9 @@
         <w:pStyle w:val="ListParagraph"/>
       </w:pPr>
       <w:r>
+        <w:rPr>
+          <w:noProof/>
+        </w:rPr>
         <w:drawing>
           <wp:inline distT="0" distB="0" distL="0" distR="0" wp14:anchorId="7AF211AF" wp14:editId="1A0C56E7">
             <wp:extent cx="2733675" cy="3096844"/>
@@ -12641,10 +12584,7 @@
     <w:p/>
     <w:p>
       <w:r>
-        <w:t>I</w:t>
-      </w:r>
-      <w:r>
-        <w:t xml:space="preserve">nternal schematic of the ID stage generated by </w:t>
+        <w:t xml:space="preserve">Internal schematic of the ID stage generated by </w:t>
       </w:r>
       <w:proofErr w:type="spellStart"/>
       <w:r>
@@ -12657,6 +12597,9 @@
     </w:p>
     <w:p>
       <w:r>
+        <w:rPr>
+          <w:noProof/>
+        </w:rPr>
         <w:drawing>
           <wp:inline distT="0" distB="0" distL="0" distR="0" wp14:anchorId="2A1009B3" wp14:editId="33811E65">
             <wp:extent cx="5943600" cy="4371340"/>
@@ -12704,16 +12647,7 @@
         </w:numPr>
       </w:pPr>
       <w:r>
-        <w:t xml:space="preserve">Black box with I/O signals of the </w:t>
-      </w:r>
-      <w:r>
-        <w:t>MEM</w:t>
-      </w:r>
-      <w:r>
-        <w:t xml:space="preserve"> stage unit</w:t>
-      </w:r>
-      <w:r>
-        <w:t>:</w:t>
+        <w:t>Black box with I/O signals of the MEM stage unit:</w:t>
       </w:r>
     </w:p>
     <w:p>
@@ -12721,6 +12655,9 @@
         <w:pStyle w:val="ListParagraph"/>
       </w:pPr>
       <w:r>
+        <w:rPr>
+          <w:noProof/>
+        </w:rPr>
         <w:drawing>
           <wp:inline distT="0" distB="0" distL="0" distR="0" wp14:anchorId="4AAA999D" wp14:editId="4BB65F69">
             <wp:extent cx="3473450" cy="2736850"/>
@@ -12766,22 +12703,7 @@
     <w:p>
       <w:r>
         <w:lastRenderedPageBreak/>
-        <w:t>In case of t</w:t>
-      </w:r>
-      <w:r>
-        <w:t xml:space="preserve">he </w:t>
-      </w:r>
-      <w:r>
-        <w:t xml:space="preserve">MEM </w:t>
-      </w:r>
-      <w:r>
-        <w:t>stage</w:t>
-      </w:r>
-      <w:r>
-        <w:t xml:space="preserve"> as well, the </w:t>
-      </w:r>
-      <w:r>
-        <w:t xml:space="preserve">internal schematic generated by </w:t>
+        <w:t xml:space="preserve">In case of the MEM stage as well, the internal schematic generated by </w:t>
       </w:r>
       <w:proofErr w:type="spellStart"/>
       <w:r>
@@ -12789,10 +12711,7 @@
       </w:r>
       <w:proofErr w:type="spellEnd"/>
       <w:r>
-        <w:t xml:space="preserve"> is too large to be captured on an image, because it contains many registers for all the </w:t>
-      </w:r>
-      <w:r>
-        <w:t xml:space="preserve">storing and sending forward in the pipeline the content of the data memory at the requested address or the previous signals that it received, such as the result of the </w:t>
+        <w:t xml:space="preserve"> is too large to be captured on an image, because it contains many registers for all the storing and sending forward in the pipeline the content of the data memory at the requested address or the previous signals that it received, such as the result of the </w:t>
       </w:r>
       <w:proofErr w:type="spellStart"/>
       <w:r>
@@ -12813,10 +12732,7 @@
         </w:numPr>
       </w:pPr>
       <w:r>
-        <w:t>Black box with I/O signals of the MEM stage unit</w:t>
-      </w:r>
-      <w:r>
-        <w:t>:</w:t>
+        <w:t>Black box with I/O signals of the MEM stage unit:</w:t>
       </w:r>
     </w:p>
     <w:p>
@@ -12824,6 +12740,9 @@
         <w:pStyle w:val="ListParagraph"/>
       </w:pPr>
       <w:r>
+        <w:rPr>
+          <w:noProof/>
+        </w:rPr>
         <w:drawing>
           <wp:inline distT="0" distB="0" distL="0" distR="0" wp14:anchorId="525DA260" wp14:editId="71799836">
             <wp:extent cx="2579864" cy="1962150"/>
@@ -12864,13 +12783,7 @@
     <w:p/>
     <w:p>
       <w:r>
-        <w:t xml:space="preserve">Internal schematic of the </w:t>
-      </w:r>
-      <w:r>
-        <w:t xml:space="preserve">WB </w:t>
-      </w:r>
-      <w:r>
-        <w:t xml:space="preserve">stage generated by </w:t>
+        <w:t xml:space="preserve">Internal schematic of the WB stage generated by </w:t>
       </w:r>
       <w:proofErr w:type="spellStart"/>
       <w:r>
@@ -12883,6 +12796,9 @@
     </w:p>
     <w:p>
       <w:r>
+        <w:rPr>
+          <w:noProof/>
+        </w:rPr>
         <w:drawing>
           <wp:inline distT="0" distB="0" distL="0" distR="0" wp14:anchorId="7B64FDEE" wp14:editId="3BA5E9E6">
             <wp:extent cx="6569568" cy="2019300"/>
@@ -12937,6 +12853,9 @@
       <w:r>
         <w:t>Testing</w:t>
       </w:r>
+      <w:r>
+        <w:t xml:space="preserve"> and validation</w:t>
+      </w:r>
     </w:p>
     <w:p/>
     <w:p>
@@ -13146,14 +13065,11 @@
     </w:p>
     <w:p>
       <w:r>
-        <w:rPr>
-          <w:noProof/>
-        </w:rPr>
         <w:drawing>
-          <wp:inline distT="0" distB="0" distL="0" distR="0" wp14:anchorId="52A68DE3" wp14:editId="75574E00">
-            <wp:extent cx="4886554" cy="5737847"/>
+          <wp:inline distT="0" distB="0" distL="0" distR="0" wp14:anchorId="5E1C1200" wp14:editId="75EB6E07">
+            <wp:extent cx="4883401" cy="5150115"/>
             <wp:effectExtent l="0" t="0" r="0" b="0"/>
-            <wp:docPr id="11" name="Picture 11" descr="Table&#10;&#10;Description automatically generated"/>
+            <wp:docPr id="27" name="Picture 27" descr="Table&#10;&#10;Description automatically generated"/>
             <wp:cNvGraphicFramePr>
               <a:graphicFrameLocks xmlns:a="http://schemas.openxmlformats.org/drawingml/2006/main" noChangeAspect="1"/>
             </wp:cNvGraphicFramePr>
@@ -13161,7 +13077,7 @@
               <a:graphicData uri="http://schemas.openxmlformats.org/drawingml/2006/picture">
                 <pic:pic xmlns:pic="http://schemas.openxmlformats.org/drawingml/2006/picture">
                   <pic:nvPicPr>
-                    <pic:cNvPr id="11" name="Picture 11" descr="Table&#10;&#10;Description automatically generated"/>
+                    <pic:cNvPr id="27" name="Picture 27" descr="Table&#10;&#10;Description automatically generated"/>
                     <pic:cNvPicPr/>
                   </pic:nvPicPr>
                   <pic:blipFill>
@@ -13173,7 +13089,7 @@
                   <pic:spPr>
                     <a:xfrm>
                       <a:off x="0" y="0"/>
-                      <a:ext cx="4893650" cy="5746179"/>
+                      <a:ext cx="4883401" cy="5150115"/>
                     </a:xfrm>
                     <a:prstGeom prst="rect">
                       <a:avLst/>
@@ -13190,6 +13106,20 @@
       <w:r>
         <w:t>Remark: Between the conditional and unconditional jump instructions I added NOP instructions, as in all test cases the branch was taken, and those instructions were never executed.</w:t>
       </w:r>
+    </w:p>
+    <w:p/>
+    <w:p>
+      <w:pPr>
+        <w:pStyle w:val="Heading3"/>
+      </w:pPr>
+      <w:r>
+        <w:t xml:space="preserve">Simulation in </w:t>
+      </w:r>
+      <w:proofErr w:type="spellStart"/>
+      <w:r>
+        <w:t>Vivado</w:t>
+      </w:r>
+      <w:proofErr w:type="spellEnd"/>
     </w:p>
     <w:p/>
     <w:p>
@@ -13434,6 +13364,975 @@
             </a:graphic>
           </wp:inline>
         </w:drawing>
+      </w:r>
+    </w:p>
+    <w:p/>
+    <w:p>
+      <w:pPr>
+        <w:pStyle w:val="Heading3"/>
+      </w:pPr>
+      <w:r>
+        <w:t>Testing on FPGA</w:t>
+      </w:r>
+    </w:p>
+    <w:p/>
+    <w:p>
+      <w:r>
+        <w:t xml:space="preserve">The previous instruction set was also tested on an FPGA </w:t>
+      </w:r>
+      <w:proofErr w:type="spellStart"/>
+      <w:r>
+        <w:t>Basys</w:t>
+      </w:r>
+      <w:proofErr w:type="spellEnd"/>
+      <w:r>
+        <w:t xml:space="preserve"> 3 board, displaying the current values of the control signals and the data variables at each step of the execution.</w:t>
+      </w:r>
+    </w:p>
+    <w:p/>
+    <w:p>
+      <w:r>
+        <w:t>For controlling the execution sequence, some of the buttons were used, mainly:</w:t>
+      </w:r>
+    </w:p>
+    <w:p>
+      <w:pPr>
+        <w:pStyle w:val="ListParagraph"/>
+        <w:numPr>
+          <w:ilvl w:val="0"/>
+          <w:numId w:val="6"/>
+        </w:numPr>
+      </w:pPr>
+      <w:r>
+        <w:t>RIGHT button: increment the PC</w:t>
+      </w:r>
+    </w:p>
+    <w:p>
+      <w:pPr>
+        <w:pStyle w:val="ListParagraph"/>
+        <w:numPr>
+          <w:ilvl w:val="0"/>
+          <w:numId w:val="6"/>
+        </w:numPr>
+      </w:pPr>
+      <w:r>
+        <w:t>UP button: reset PC</w:t>
+      </w:r>
+    </w:p>
+    <w:p>
+      <w:pPr>
+        <w:pStyle w:val="ListParagraph"/>
+        <w:numPr>
+          <w:ilvl w:val="0"/>
+          <w:numId w:val="6"/>
+        </w:numPr>
+      </w:pPr>
+      <w:r>
+        <w:t>DOWN button: Flush pipeline and clear all control signals and pipe registers</w:t>
+      </w:r>
+    </w:p>
+    <w:p/>
+    <w:p>
+      <w:r>
+        <w:t xml:space="preserve">At each step based on the </w:t>
+      </w:r>
+      <w:r>
+        <w:t xml:space="preserve">binary </w:t>
+      </w:r>
+      <w:r>
+        <w:t xml:space="preserve">value set on the </w:t>
+      </w:r>
+      <w:r>
+        <w:t xml:space="preserve">last 13 </w:t>
+      </w:r>
+      <w:r>
+        <w:t>switches</w:t>
+      </w:r>
+      <w:r>
+        <w:t xml:space="preserve"> (15:3)</w:t>
+      </w:r>
+      <w:r>
+        <w:t>, the corresponding data will be displayed on the SSD:</w:t>
+      </w:r>
+    </w:p>
+    <w:tbl>
+      <w:tblPr>
+        <w:tblStyle w:val="TableGrid"/>
+        <w:tblW w:w="0" w:type="auto"/>
+        <w:tblInd w:w="720" w:type="dxa"/>
+        <w:tblLook w:val="04A0" w:firstRow="1" w:lastRow="0" w:firstColumn="1" w:lastColumn="0" w:noHBand="0" w:noVBand="1"/>
+      </w:tblPr>
+      <w:tblGrid>
+        <w:gridCol w:w="805"/>
+        <w:gridCol w:w="3510"/>
+      </w:tblGrid>
+      <w:tr>
+        <w:tc>
+          <w:tcPr>
+            <w:tcW w:w="805" w:type="dxa"/>
+          </w:tcPr>
+          <w:p>
+            <w:pPr>
+              <w:pStyle w:val="ListParagraph"/>
+              <w:ind w:left="0"/>
+            </w:pPr>
+            <w:r>
+              <w:t>Select</w:t>
+            </w:r>
+          </w:p>
+        </w:tc>
+        <w:tc>
+          <w:tcPr>
+            <w:tcW w:w="3510" w:type="dxa"/>
+          </w:tcPr>
+          <w:p>
+            <w:pPr>
+              <w:pStyle w:val="ListParagraph"/>
+              <w:ind w:left="0"/>
+            </w:pPr>
+            <w:r>
+              <w:t>Data</w:t>
+            </w:r>
+          </w:p>
+        </w:tc>
+      </w:tr>
+      <w:tr>
+        <w:tc>
+          <w:tcPr>
+            <w:tcW w:w="805" w:type="dxa"/>
+          </w:tcPr>
+          <w:p>
+            <w:pPr>
+              <w:pStyle w:val="ListParagraph"/>
+              <w:ind w:left="0"/>
+              <w:jc w:val="center"/>
+            </w:pPr>
+            <w:r>
+              <w:t>0</w:t>
+            </w:r>
+          </w:p>
+        </w:tc>
+        <w:tc>
+          <w:tcPr>
+            <w:tcW w:w="3510" w:type="dxa"/>
+          </w:tcPr>
+          <w:p>
+            <w:pPr>
+              <w:pStyle w:val="ListParagraph"/>
+              <w:ind w:left="0"/>
+            </w:pPr>
+            <w:r>
+              <w:t>PC</w:t>
+            </w:r>
+          </w:p>
+        </w:tc>
+      </w:tr>
+      <w:tr>
+        <w:tc>
+          <w:tcPr>
+            <w:tcW w:w="805" w:type="dxa"/>
+          </w:tcPr>
+          <w:p>
+            <w:pPr>
+              <w:pStyle w:val="ListParagraph"/>
+              <w:ind w:left="0"/>
+              <w:jc w:val="center"/>
+            </w:pPr>
+            <w:r>
+              <w:t>1</w:t>
+            </w:r>
+          </w:p>
+        </w:tc>
+        <w:tc>
+          <w:tcPr>
+            <w:tcW w:w="3510" w:type="dxa"/>
+          </w:tcPr>
+          <w:p>
+            <w:pPr>
+              <w:pStyle w:val="ListParagraph"/>
+              <w:ind w:left="0"/>
+            </w:pPr>
+            <w:r>
+              <w:t>Branch address</w:t>
+            </w:r>
+          </w:p>
+        </w:tc>
+      </w:tr>
+      <w:tr>
+        <w:tc>
+          <w:tcPr>
+            <w:tcW w:w="805" w:type="dxa"/>
+          </w:tcPr>
+          <w:p>
+            <w:pPr>
+              <w:pStyle w:val="ListParagraph"/>
+              <w:ind w:left="0"/>
+              <w:jc w:val="center"/>
+            </w:pPr>
+            <w:r>
+              <w:t>2</w:t>
+            </w:r>
+          </w:p>
+        </w:tc>
+        <w:tc>
+          <w:tcPr>
+            <w:tcW w:w="3510" w:type="dxa"/>
+          </w:tcPr>
+          <w:p>
+            <w:pPr>
+              <w:pStyle w:val="ListParagraph"/>
+              <w:ind w:left="0"/>
+            </w:pPr>
+            <w:r>
+              <w:t>Jump address</w:t>
+            </w:r>
+          </w:p>
+        </w:tc>
+      </w:tr>
+      <w:tr>
+        <w:tc>
+          <w:tcPr>
+            <w:tcW w:w="805" w:type="dxa"/>
+          </w:tcPr>
+          <w:p>
+            <w:pPr>
+              <w:pStyle w:val="ListParagraph"/>
+              <w:ind w:left="0"/>
+              <w:jc w:val="center"/>
+            </w:pPr>
+            <w:r>
+              <w:t>3</w:t>
+            </w:r>
+          </w:p>
+        </w:tc>
+        <w:tc>
+          <w:tcPr>
+            <w:tcW w:w="3510" w:type="dxa"/>
+          </w:tcPr>
+          <w:p>
+            <w:pPr>
+              <w:pStyle w:val="ListParagraph"/>
+              <w:ind w:left="0"/>
+            </w:pPr>
+            <w:r>
+              <w:t>Jump register address</w:t>
+            </w:r>
+          </w:p>
+        </w:tc>
+      </w:tr>
+      <w:tr>
+        <w:tc>
+          <w:tcPr>
+            <w:tcW w:w="805" w:type="dxa"/>
+          </w:tcPr>
+          <w:p>
+            <w:pPr>
+              <w:pStyle w:val="ListParagraph"/>
+              <w:ind w:left="0"/>
+              <w:jc w:val="center"/>
+            </w:pPr>
+            <w:r>
+              <w:t>4</w:t>
+            </w:r>
+          </w:p>
+        </w:tc>
+        <w:tc>
+          <w:tcPr>
+            <w:tcW w:w="3510" w:type="dxa"/>
+          </w:tcPr>
+          <w:p>
+            <w:pPr>
+              <w:pStyle w:val="ListParagraph"/>
+              <w:ind w:left="0"/>
+            </w:pPr>
+            <w:r>
+              <w:t>Rs</w:t>
+            </w:r>
+          </w:p>
+        </w:tc>
+      </w:tr>
+      <w:tr>
+        <w:tc>
+          <w:tcPr>
+            <w:tcW w:w="805" w:type="dxa"/>
+          </w:tcPr>
+          <w:p>
+            <w:pPr>
+              <w:pStyle w:val="ListParagraph"/>
+              <w:ind w:left="0"/>
+              <w:jc w:val="center"/>
+            </w:pPr>
+            <w:r>
+              <w:t>5</w:t>
+            </w:r>
+          </w:p>
+        </w:tc>
+        <w:tc>
+          <w:tcPr>
+            <w:tcW w:w="3510" w:type="dxa"/>
+          </w:tcPr>
+          <w:p>
+            <w:pPr>
+              <w:pStyle w:val="ListParagraph"/>
+              <w:ind w:left="0"/>
+            </w:pPr>
+            <w:r>
+              <w:t>Rt</w:t>
+            </w:r>
+          </w:p>
+        </w:tc>
+      </w:tr>
+      <w:tr>
+        <w:tc>
+          <w:tcPr>
+            <w:tcW w:w="805" w:type="dxa"/>
+          </w:tcPr>
+          <w:p>
+            <w:pPr>
+              <w:pStyle w:val="ListParagraph"/>
+              <w:ind w:left="0"/>
+              <w:jc w:val="center"/>
+            </w:pPr>
+            <w:r>
+              <w:t>6</w:t>
+            </w:r>
+          </w:p>
+        </w:tc>
+        <w:tc>
+          <w:tcPr>
+            <w:tcW w:w="3510" w:type="dxa"/>
+          </w:tcPr>
+          <w:p>
+            <w:pPr>
+              <w:pStyle w:val="ListParagraph"/>
+              <w:ind w:left="0"/>
+            </w:pPr>
+            <w:r>
+              <w:t>A</w:t>
+            </w:r>
+          </w:p>
+        </w:tc>
+      </w:tr>
+      <w:tr>
+        <w:tc>
+          <w:tcPr>
+            <w:tcW w:w="805" w:type="dxa"/>
+          </w:tcPr>
+          <w:p>
+            <w:pPr>
+              <w:pStyle w:val="ListParagraph"/>
+              <w:ind w:left="0"/>
+              <w:jc w:val="center"/>
+            </w:pPr>
+            <w:r>
+              <w:t>7</w:t>
+            </w:r>
+          </w:p>
+        </w:tc>
+        <w:tc>
+          <w:tcPr>
+            <w:tcW w:w="3510" w:type="dxa"/>
+          </w:tcPr>
+          <w:p>
+            <w:pPr>
+              <w:pStyle w:val="ListParagraph"/>
+              <w:ind w:left="0"/>
+            </w:pPr>
+            <w:r>
+              <w:t>B</w:t>
+            </w:r>
+          </w:p>
+        </w:tc>
+      </w:tr>
+      <w:tr>
+        <w:tc>
+          <w:tcPr>
+            <w:tcW w:w="805" w:type="dxa"/>
+          </w:tcPr>
+          <w:p>
+            <w:pPr>
+              <w:pStyle w:val="ListParagraph"/>
+              <w:ind w:left="0"/>
+              <w:jc w:val="center"/>
+            </w:pPr>
+            <w:r>
+              <w:t>8</w:t>
+            </w:r>
+          </w:p>
+        </w:tc>
+        <w:tc>
+          <w:tcPr>
+            <w:tcW w:w="3510" w:type="dxa"/>
+          </w:tcPr>
+          <w:p>
+            <w:pPr>
+              <w:pStyle w:val="ListParagraph"/>
+              <w:ind w:left="0"/>
+            </w:pPr>
+            <w:r>
+              <w:t>Immediate</w:t>
+            </w:r>
+          </w:p>
+        </w:tc>
+      </w:tr>
+      <w:tr>
+        <w:tc>
+          <w:tcPr>
+            <w:tcW w:w="805" w:type="dxa"/>
+          </w:tcPr>
+          <w:p>
+            <w:pPr>
+              <w:pStyle w:val="ListParagraph"/>
+              <w:ind w:left="0"/>
+              <w:jc w:val="center"/>
+            </w:pPr>
+            <w:r>
+              <w:t>9</w:t>
+            </w:r>
+          </w:p>
+        </w:tc>
+        <w:tc>
+          <w:tcPr>
+            <w:tcW w:w="3510" w:type="dxa"/>
+          </w:tcPr>
+          <w:p>
+            <w:pPr>
+              <w:pStyle w:val="ListParagraph"/>
+              <w:ind w:left="0"/>
+            </w:pPr>
+            <w:r>
+              <w:t>Alu Result</w:t>
+            </w:r>
+          </w:p>
+        </w:tc>
+      </w:tr>
+      <w:tr>
+        <w:tc>
+          <w:tcPr>
+            <w:tcW w:w="805" w:type="dxa"/>
+          </w:tcPr>
+          <w:p>
+            <w:pPr>
+              <w:pStyle w:val="ListParagraph"/>
+              <w:ind w:left="0"/>
+              <w:jc w:val="center"/>
+            </w:pPr>
+            <w:r>
+              <w:t>10</w:t>
+            </w:r>
+          </w:p>
+        </w:tc>
+        <w:tc>
+          <w:tcPr>
+            <w:tcW w:w="3510" w:type="dxa"/>
+          </w:tcPr>
+          <w:p>
+            <w:pPr>
+              <w:pStyle w:val="ListParagraph"/>
+              <w:ind w:left="0"/>
+            </w:pPr>
+            <w:r>
+              <w:t>Mem</w:t>
+            </w:r>
+            <w:r>
+              <w:t xml:space="preserve">ory </w:t>
+            </w:r>
+            <w:r>
+              <w:t>Write</w:t>
+            </w:r>
+            <w:r>
+              <w:t xml:space="preserve"> </w:t>
+            </w:r>
+            <w:r>
+              <w:t>Data</w:t>
+            </w:r>
+          </w:p>
+        </w:tc>
+      </w:tr>
+      <w:tr>
+        <w:tc>
+          <w:tcPr>
+            <w:tcW w:w="805" w:type="dxa"/>
+          </w:tcPr>
+          <w:p>
+            <w:pPr>
+              <w:pStyle w:val="ListParagraph"/>
+              <w:ind w:left="0"/>
+              <w:jc w:val="center"/>
+            </w:pPr>
+            <w:r>
+              <w:t>11</w:t>
+            </w:r>
+          </w:p>
+        </w:tc>
+        <w:tc>
+          <w:tcPr>
+            <w:tcW w:w="3510" w:type="dxa"/>
+          </w:tcPr>
+          <w:p>
+            <w:pPr>
+              <w:pStyle w:val="ListParagraph"/>
+              <w:ind w:left="0"/>
+            </w:pPr>
+            <w:r>
+              <w:t>Mem</w:t>
+            </w:r>
+            <w:r>
+              <w:t xml:space="preserve">ory Read </w:t>
+            </w:r>
+            <w:r>
+              <w:t>Data</w:t>
+            </w:r>
+          </w:p>
+        </w:tc>
+      </w:tr>
+      <w:tr>
+        <w:tc>
+          <w:tcPr>
+            <w:tcW w:w="805" w:type="dxa"/>
+          </w:tcPr>
+          <w:p>
+            <w:pPr>
+              <w:pStyle w:val="ListParagraph"/>
+              <w:ind w:left="0"/>
+              <w:jc w:val="center"/>
+            </w:pPr>
+            <w:r>
+              <w:t>12</w:t>
+            </w:r>
+          </w:p>
+        </w:tc>
+        <w:tc>
+          <w:tcPr>
+            <w:tcW w:w="3510" w:type="dxa"/>
+          </w:tcPr>
+          <w:p>
+            <w:pPr>
+              <w:pStyle w:val="ListParagraph"/>
+              <w:ind w:left="0"/>
+            </w:pPr>
+            <w:r>
+              <w:t>Memory Read Data Incremented</w:t>
+            </w:r>
+          </w:p>
+        </w:tc>
+      </w:tr>
+      <w:tr>
+        <w:tc>
+          <w:tcPr>
+            <w:tcW w:w="805" w:type="dxa"/>
+          </w:tcPr>
+          <w:p>
+            <w:pPr>
+              <w:pStyle w:val="ListParagraph"/>
+              <w:ind w:left="0"/>
+              <w:jc w:val="center"/>
+            </w:pPr>
+            <w:r>
+              <w:t>13</w:t>
+            </w:r>
+          </w:p>
+        </w:tc>
+        <w:tc>
+          <w:tcPr>
+            <w:tcW w:w="3510" w:type="dxa"/>
+          </w:tcPr>
+          <w:p>
+            <w:pPr>
+              <w:pStyle w:val="ListParagraph"/>
+              <w:ind w:left="0"/>
+            </w:pPr>
+            <w:r>
+              <w:t>Memory Read Data Added (with B)</w:t>
+            </w:r>
+          </w:p>
+        </w:tc>
+      </w:tr>
+      <w:tr>
+        <w:tc>
+          <w:tcPr>
+            <w:tcW w:w="805" w:type="dxa"/>
+          </w:tcPr>
+          <w:p>
+            <w:pPr>
+              <w:pStyle w:val="ListParagraph"/>
+              <w:ind w:left="0"/>
+              <w:jc w:val="center"/>
+            </w:pPr>
+            <w:r>
+              <w:t>14</w:t>
+            </w:r>
+          </w:p>
+        </w:tc>
+        <w:tc>
+          <w:tcPr>
+            <w:tcW w:w="3510" w:type="dxa"/>
+          </w:tcPr>
+          <w:p>
+            <w:pPr>
+              <w:pStyle w:val="ListParagraph"/>
+              <w:ind w:left="0"/>
+            </w:pPr>
+            <w:r>
+              <w:t>Register Write Address</w:t>
+            </w:r>
+          </w:p>
+        </w:tc>
+      </w:tr>
+      <w:tr>
+        <w:tc>
+          <w:tcPr>
+            <w:tcW w:w="805" w:type="dxa"/>
+          </w:tcPr>
+          <w:p>
+            <w:pPr>
+              <w:pStyle w:val="ListParagraph"/>
+              <w:ind w:left="0"/>
+              <w:jc w:val="center"/>
+            </w:pPr>
+            <w:r>
+              <w:t>15</w:t>
+            </w:r>
+          </w:p>
+        </w:tc>
+        <w:tc>
+          <w:tcPr>
+            <w:tcW w:w="3510" w:type="dxa"/>
+          </w:tcPr>
+          <w:p>
+            <w:pPr>
+              <w:pStyle w:val="ListParagraph"/>
+              <w:ind w:left="0"/>
+            </w:pPr>
+            <w:r>
+              <w:t>Register Write Data</w:t>
+            </w:r>
+          </w:p>
+        </w:tc>
+      </w:tr>
+    </w:tbl>
+    <w:p>
+      <w:pPr>
+        <w:pStyle w:val="ListParagraph"/>
+      </w:pPr>
+    </w:p>
+    <w:p>
+      <w:pPr>
+        <w:pStyle w:val="ListParagraph"/>
+      </w:pPr>
+      <w:r>
+        <w:t>The first 2 switches (1:0) are used to select the control signals specific to a given pipeline stage:</w:t>
+      </w:r>
+    </w:p>
+    <w:p>
+      <w:pPr>
+        <w:pStyle w:val="ListParagraph"/>
+      </w:pPr>
+      <w:r>
+        <w:t xml:space="preserve">(IF = 0, EX = 1, MEM = 2, WB = 3). The ID stage’s only control signals </w:t>
+      </w:r>
+      <w:proofErr w:type="gramStart"/>
+      <w:r>
+        <w:t>is</w:t>
+      </w:r>
+      <w:proofErr w:type="gramEnd"/>
+      <w:r>
+        <w:t xml:space="preserve"> the </w:t>
+      </w:r>
+      <w:proofErr w:type="spellStart"/>
+      <w:r>
+        <w:t>ExtOp</w:t>
+      </w:r>
+      <w:proofErr w:type="spellEnd"/>
+      <w:r>
+        <w:t xml:space="preserve"> signal, because the branching logic is considered separately, therefore it is not displayed.</w:t>
+      </w:r>
+    </w:p>
+    <w:p>
+      <w:pPr>
+        <w:pStyle w:val="ListParagraph"/>
+      </w:pPr>
+      <w:r>
+        <w:t xml:space="preserve">Similarly, at each step, the control signals corresponding to </w:t>
+      </w:r>
+      <w:r>
+        <w:t>the selected</w:t>
+      </w:r>
+      <w:r>
+        <w:t xml:space="preserve"> stage will be displayed on the LEDS.</w:t>
+      </w:r>
+    </w:p>
+    <w:p>
+      <w:pPr>
+        <w:pStyle w:val="ListParagraph"/>
+      </w:pPr>
+    </w:p>
+    <w:p>
+      <w:pPr>
+        <w:pStyle w:val="ListParagraph"/>
+      </w:pPr>
+      <w:r>
+        <w:lastRenderedPageBreak/>
+        <w:t xml:space="preserve">A summary of the control signals and the value of the registers respectively the data memory is presented in the tables below, which help trace the parallel execution of the previously defined set </w:t>
+      </w:r>
+    </w:p>
+    <w:p>
+      <w:pPr>
+        <w:pStyle w:val="ListParagraph"/>
+      </w:pPr>
+      <w:r>
+        <w:t>of instructions:</w:t>
+      </w:r>
+    </w:p>
+    <w:p>
+      <w:pPr>
+        <w:pStyle w:val="ListParagraph"/>
+      </w:pPr>
+      <w:r>
+        <w:t>The control signals:</w:t>
+      </w:r>
+    </w:p>
+    <w:p>
+      <w:pPr>
+        <w:pStyle w:val="ListParagraph"/>
+      </w:pPr>
+      <w:r>
+        <w:drawing>
+          <wp:inline distT="0" distB="0" distL="0" distR="0" wp14:anchorId="522FC129" wp14:editId="571BB7C5">
+            <wp:extent cx="5589087" cy="3434661"/>
+            <wp:effectExtent l="0" t="0" r="0" b="0"/>
+            <wp:docPr id="21" name="Picture 21" descr="Application, table, Excel&#10;&#10;Description automatically generated"/>
+            <wp:cNvGraphicFramePr>
+              <a:graphicFrameLocks xmlns:a="http://schemas.openxmlformats.org/drawingml/2006/main" noChangeAspect="1"/>
+            </wp:cNvGraphicFramePr>
+            <a:graphic xmlns:a="http://schemas.openxmlformats.org/drawingml/2006/main">
+              <a:graphicData uri="http://schemas.openxmlformats.org/drawingml/2006/picture">
+                <pic:pic xmlns:pic="http://schemas.openxmlformats.org/drawingml/2006/picture">
+                  <pic:nvPicPr>
+                    <pic:cNvPr id="21" name="Picture 21" descr="Application, table, Excel&#10;&#10;Description automatically generated"/>
+                    <pic:cNvPicPr/>
+                  </pic:nvPicPr>
+                  <pic:blipFill>
+                    <a:blip r:embed="rId46"/>
+                    <a:stretch>
+                      <a:fillRect/>
+                    </a:stretch>
+                  </pic:blipFill>
+                  <pic:spPr>
+                    <a:xfrm>
+                      <a:off x="0" y="0"/>
+                      <a:ext cx="5601809" cy="3442479"/>
+                    </a:xfrm>
+                    <a:prstGeom prst="rect">
+                      <a:avLst/>
+                    </a:prstGeom>
+                  </pic:spPr>
+                </pic:pic>
+              </a:graphicData>
+            </a:graphic>
+          </wp:inline>
+        </w:drawing>
+      </w:r>
+    </w:p>
+    <w:p>
+      <w:pPr>
+        <w:pStyle w:val="ListParagraph"/>
+      </w:pPr>
+    </w:p>
+    <w:p>
+      <w:pPr>
+        <w:pStyle w:val="ListParagraph"/>
+      </w:pPr>
+      <w:r>
+        <w:t>The content of the variables displayed on the SSD, respectively the expected result after the execution of the instruction</w:t>
+      </w:r>
+      <w:r>
+        <w:t xml:space="preserve">s. </w:t>
+      </w:r>
+    </w:p>
+    <w:p>
+      <w:pPr>
+        <w:pStyle w:val="ListParagraph"/>
+      </w:pPr>
+      <w:r>
+        <w:t>The pipeline instructions are executed and committed in-</w:t>
+      </w:r>
+      <w:proofErr w:type="gramStart"/>
+      <w:r>
+        <w:t>order,</w:t>
+      </w:r>
+      <w:proofErr w:type="gramEnd"/>
+      <w:r>
+        <w:t xml:space="preserve"> therefore the result appear in the order they were issued.</w:t>
+      </w:r>
+    </w:p>
+    <w:p>
+      <w:r>
+        <w:drawing>
+          <wp:inline distT="0" distB="0" distL="0" distR="0" wp14:anchorId="3B2BD439" wp14:editId="38123A3F">
+            <wp:extent cx="6620256" cy="2999232"/>
+            <wp:effectExtent l="0" t="0" r="9525" b="0"/>
+            <wp:docPr id="24" name="Picture 24" descr="Table, Excel&#10;&#10;Description automatically generated"/>
+            <wp:cNvGraphicFramePr>
+              <a:graphicFrameLocks xmlns:a="http://schemas.openxmlformats.org/drawingml/2006/main" noChangeAspect="1"/>
+            </wp:cNvGraphicFramePr>
+            <a:graphic xmlns:a="http://schemas.openxmlformats.org/drawingml/2006/main">
+              <a:graphicData uri="http://schemas.openxmlformats.org/drawingml/2006/picture">
+                <pic:pic xmlns:pic="http://schemas.openxmlformats.org/drawingml/2006/picture">
+                  <pic:nvPicPr>
+                    <pic:cNvPr id="24" name="Picture 24" descr="Table, Excel&#10;&#10;Description automatically generated"/>
+                    <pic:cNvPicPr/>
+                  </pic:nvPicPr>
+                  <pic:blipFill>
+                    <a:blip r:embed="rId47"/>
+                    <a:stretch>
+                      <a:fillRect/>
+                    </a:stretch>
+                  </pic:blipFill>
+                  <pic:spPr>
+                    <a:xfrm>
+                      <a:off x="0" y="0"/>
+                      <a:ext cx="6620256" cy="2999232"/>
+                    </a:xfrm>
+                    <a:prstGeom prst="rect">
+                      <a:avLst/>
+                    </a:prstGeom>
+                  </pic:spPr>
+                </pic:pic>
+              </a:graphicData>
+            </a:graphic>
+          </wp:inline>
+        </w:drawing>
+      </w:r>
+    </w:p>
+    <w:p>
+      <w:pPr>
+        <w:pStyle w:val="ListParagraph"/>
+      </w:pPr>
+    </w:p>
+    <w:p>
+      <w:pPr>
+        <w:pStyle w:val="ListParagraph"/>
+      </w:pPr>
+    </w:p>
+    <w:p>
+      <w:pPr>
+        <w:pStyle w:val="Heading1"/>
+      </w:pPr>
+      <w:r>
+        <w:br w:type="page"/>
+      </w:r>
+      <w:r>
+        <w:lastRenderedPageBreak/>
+        <w:t>Conclusions</w:t>
+      </w:r>
+    </w:p>
+    <w:p/>
+    <w:p>
+      <w:r>
+        <w:t>The pipelined microprocessor provides many advantages over the single cycle variant, such as the increased number of instructions executed/clock cycle, or the reduced clock cycle time, resulting in faster execution.</w:t>
+      </w:r>
+    </w:p>
+    <w:p>
+      <w:r>
+        <w:t xml:space="preserve">However, the duration of the execution of the instructions is limited to the max number of pipelines, and it is fixed in case of each instruction, for example, in the previously implemented microprocessor 5 pipe stages were used, and </w:t>
+      </w:r>
+      <w:r>
+        <w:t>the execution of</w:t>
+      </w:r>
+      <w:r>
+        <w:t xml:space="preserve"> each</w:t>
+      </w:r>
+      <w:r>
+        <w:t xml:space="preserve"> instruction had to fit in 5 clock cycles, as opposed to the multi-cycle microprocessor where each instruction can have variable length.</w:t>
+      </w:r>
+    </w:p>
+    <w:p>
+      <w:r>
+        <w:t xml:space="preserve">Apart from this, during the simultaneous execution of the instructions, hazards may occur, which result in undetermined outcome. These hazards must be handled according to their type, structural hazard, </w:t>
+      </w:r>
+      <w:r>
+        <w:t>da</w:t>
+      </w:r>
+      <w:r>
+        <w:t>ta or conditional, by separating the structural components used by each stage, checking that there are no RAW, WAR</w:t>
+      </w:r>
+      <w:r>
+        <w:t xml:space="preserve"> hazards, and using branch prediction to predict if a branch is going to be taken or not, in case of the conditional hazards.</w:t>
+      </w:r>
+    </w:p>
+    <w:p>
+      <w:r>
+        <w:t xml:space="preserve">In practical applications, the pipelined processor could be used for executing a set of instructions on a large collection of data, in which case the execution speed is of great significance, or it can be used for performing </w:t>
+      </w:r>
+      <w:r>
+        <w:t>processor-</w:t>
+      </w:r>
+      <w:r>
+        <w:t>heavy computation</w:t>
+      </w:r>
+      <w:r>
+        <w:t>s</w:t>
+      </w:r>
+      <w:r>
+        <w:t>,</w:t>
+      </w:r>
+      <w:r>
+        <w:t xml:space="preserve"> consisting of instructions that could be run in parallel.</w:t>
+      </w:r>
+    </w:p>
+    <w:p/>
+    <w:p/>
+    <w:p>
+      <w:pPr>
+        <w:pStyle w:val="Heading1"/>
+      </w:pPr>
+      <w:r>
+        <w:t>Bibliography</w:t>
+      </w:r>
+    </w:p>
+    <w:p/>
+    <w:p>
+      <w:pPr>
+        <w:pStyle w:val="ListParagraph"/>
+        <w:numPr>
+          <w:ilvl w:val="0"/>
+          <w:numId w:val="6"/>
+        </w:numPr>
+      </w:pPr>
+      <w:r>
+        <w:t>John L. Hennessy, David A. Patterson, Computer Architecture – A Quantitative Approach</w:t>
+      </w:r>
+    </w:p>
+    <w:p>
+      <w:pPr>
+        <w:pStyle w:val="ListParagraph"/>
+        <w:numPr>
+          <w:ilvl w:val="0"/>
+          <w:numId w:val="6"/>
+        </w:numPr>
+        <w:jc w:val="left"/>
+      </w:pPr>
+      <w:r>
+        <w:t xml:space="preserve">Wael Saad Osman, FPGA-Based </w:t>
+      </w:r>
+      <w:r>
+        <w:t xml:space="preserve">Pipeline Microprocessor, </w:t>
+      </w:r>
+      <w:r>
+        <w:t>https://ieeexplore.ieee.org/stamp/stamp.jsp?tp=&amp;arnumber=8515875&amp;tag=1</w:t>
+      </w:r>
+    </w:p>
+    <w:p>
+      <w:pPr>
+        <w:pStyle w:val="ListParagraph"/>
+        <w:numPr>
+          <w:ilvl w:val="0"/>
+          <w:numId w:val="6"/>
+        </w:numPr>
+      </w:pPr>
+      <w:r>
+        <w:t>https://users.utcluj.ro/~baruch/book_ssce/SSCE-Intel-Pipeline.pdf</w:t>
       </w:r>
     </w:p>
     <w:sectPr>

</xml_diff>

<commit_message>
activate pipeline transition by pressing a button
</commit_message>
<xml_diff>
--- a/Keresztes_Beata_MIPS_Pipeline_Documentation.docx
+++ b/Keresztes_Beata_MIPS_Pipeline_Documentation.docx
@@ -1228,6 +1228,12 @@
       <w:r>
         <w:tab/>
       </w:r>
+      <w:r>
+        <w:t>3</w:t>
+      </w:r>
+      <w:r>
+        <w:t>2</w:t>
+      </w:r>
     </w:p>
     <w:p>
       <w:pPr>
@@ -1253,6 +1259,12 @@
       </w:r>
       <w:r>
         <w:tab/>
+      </w:r>
+      <w:r>
+        <w:t>3</w:t>
+      </w:r>
+      <w:r>
+        <w:t>2</w:t>
       </w:r>
     </w:p>
     <w:p>
@@ -2581,7 +2593,11 @@
         <w:fldChar w:fldCharType="separate"/>
       </w:r>
       <w:r>
-        <w:t>LB</w:t>
+        <w:rPr>
+          <w:b/>
+          <w:bCs w:val="0"/>
+        </w:rPr>
+        <w:t>Error! Reference source not found.</w:t>
       </w:r>
       <w:r>
         <w:fldChar w:fldCharType="end"/>
@@ -2749,7 +2765,7 @@
         <w:fldChar w:fldCharType="separate"/>
       </w:r>
       <w:r>
-        <w:t>SWAPM</w:t>
+        <w:t>ADDM</w:t>
       </w:r>
       <w:r>
         <w:fldChar w:fldCharType="end"/>
@@ -2778,13 +2794,7 @@
         <w:fldChar w:fldCharType="separate"/>
       </w:r>
       <w:r>
-        <w:t>B</w:t>
-      </w:r>
-      <w:r>
-        <w:t>LT</w:t>
-      </w:r>
-      <w:r>
-        <w:t>ZAL</w:t>
+        <w:t>BLTZAL</w:t>
       </w:r>
       <w:r>
         <w:fldChar w:fldCharType="end"/>
@@ -8072,7 +8082,7 @@
           <w:p>
             <w:proofErr w:type="spellStart"/>
             <w:r>
-              <w:t>L</w:t>
+              <w:t>S</w:t>
             </w:r>
             <w:r>
               <w:t>wpi</w:t>
@@ -10321,11 +10331,9 @@
       <w:r>
         <w:t xml:space="preserve">The pipeline architecture is achieved </w:t>
       </w:r>
-      <w:proofErr w:type="gramStart"/>
-      <w:r>
-        <w:t>through the use of</w:t>
-      </w:r>
-      <w:proofErr w:type="gramEnd"/>
+      <w:r>
+        <w:t>using</w:t>
+      </w:r>
       <w:r>
         <w:t xml:space="preserve"> </w:t>
       </w:r>
@@ -11373,13 +11381,19 @@
       <w:r>
         <w:t xml:space="preserve"> stores the instructions. For each entry there are 32 bits allocated, which means it can hold the whole instruction (it is not split into 4 consecutive addresses, each holding 1 byte). </w:t>
       </w:r>
+      <w:r>
+        <w:t>Therefore,</w:t>
+      </w:r>
+      <w:r>
+        <w:t xml:space="preserve"> the instructions are on consecutive addresses, and it is enough to increment the program counter by 1 </w:t>
+      </w:r>
       <w:proofErr w:type="gramStart"/>
       <w:r>
-        <w:t>Therefore</w:t>
+        <w:t>in order to</w:t>
       </w:r>
       <w:proofErr w:type="gramEnd"/>
       <w:r>
-        <w:t xml:space="preserve"> the instructions are on consecutive addresses, and it is enough to increment the program counter by 1 in order to access the next instruction.</w:t>
+        <w:t xml:space="preserve"> access the next instruction.</w:t>
       </w:r>
     </w:p>
     <w:p>
@@ -11501,15 +11515,7 @@
     </w:p>
     <w:p>
       <w:r>
-        <w:t xml:space="preserve">It also is </w:t>
-      </w:r>
-      <w:proofErr w:type="gramStart"/>
-      <w:r>
-        <w:t>contains</w:t>
-      </w:r>
-      <w:proofErr w:type="gramEnd"/>
-      <w:r>
-        <w:t xml:space="preserve"> the branching unit, which evaluates the branch condition and computes the branch address.</w:t>
+        <w:t>It also contains the branching unit, which evaluates the branch condition and computes the branch address.</w:t>
       </w:r>
     </w:p>
     <w:p>
@@ -11565,15 +11571,13 @@
       </w:r>
       <w:proofErr w:type="spellEnd"/>
       <w:r>
-        <w:t xml:space="preserve"> signal for updating the value of a register comes from a later pipe </w:t>
-      </w:r>
-      <w:proofErr w:type="gramStart"/>
-      <w:r>
-        <w:t>stage(</w:t>
-      </w:r>
-      <w:proofErr w:type="gramEnd"/>
-      <w:r>
-        <w:t>WB).</w:t>
+        <w:t xml:space="preserve"> signal for updating the value of a register comes from a later pipe stage</w:t>
+      </w:r>
+      <w:r>
+        <w:t xml:space="preserve"> </w:t>
+      </w:r>
+      <w:r>
+        <w:t>(WB).</w:t>
       </w:r>
     </w:p>
     <w:p>
@@ -13387,8 +13391,53 @@
     </w:p>
     <w:p/>
     <w:p>
-      <w:r>
-        <w:t>For controlling the execution sequence, some of the buttons were used, mainly:</w:t>
+      <w:proofErr w:type="gramStart"/>
+      <w:r>
+        <w:t>In order to</w:t>
+      </w:r>
+      <w:proofErr w:type="gramEnd"/>
+      <w:r>
+        <w:t xml:space="preserve"> be able to visualize, in real-time, the transition of the data from one pipeline stage to the other as well as the parallel execution of multiple instructions in different pipeline stages and using different structural components, I have added a button, using which the user can control the writing to these pipeline registers.</w:t>
+      </w:r>
+      <w:r>
+        <w:t xml:space="preserve"> The value of the signal connected to this button, “</w:t>
+      </w:r>
+      <w:proofErr w:type="spellStart"/>
+      <w:r>
+        <w:t>en</w:t>
+      </w:r>
+      <w:proofErr w:type="spellEnd"/>
+      <w:r>
+        <w:t>” will activate the pipeline registers, and the new data will be loaded in them, otherwise they hold the previous value until the next button press.</w:t>
+      </w:r>
+    </w:p>
+    <w:p>
+      <w:r>
+        <w:t xml:space="preserve">This way, the result of the first instruction that was issued will </w:t>
+      </w:r>
+      <w:r>
+        <w:t>written back to the register file only</w:t>
+      </w:r>
+      <w:r>
+        <w:t xml:space="preserve"> after 4 cycles (=button presses)</w:t>
+      </w:r>
+      <w:r>
+        <w:t xml:space="preserve"> after it was issued</w:t>
+      </w:r>
+      <w:r>
+        <w:t>.</w:t>
+      </w:r>
+    </w:p>
+    <w:p/>
+    <w:p>
+      <w:r>
+        <w:t xml:space="preserve">For controlling the execution sequence, the </w:t>
+      </w:r>
+      <w:r>
+        <w:t xml:space="preserve">following </w:t>
+      </w:r>
+      <w:r>
+        <w:t>buttons were used:</w:t>
       </w:r>
     </w:p>
     <w:p>
@@ -13439,13 +13488,22 @@
         <w:t xml:space="preserve">value set on the </w:t>
       </w:r>
       <w:r>
-        <w:t xml:space="preserve">last 13 </w:t>
+        <w:t>first 4</w:t>
+      </w:r>
+      <w:r>
+        <w:t xml:space="preserve"> </w:t>
       </w:r>
       <w:r>
         <w:t>switches</w:t>
       </w:r>
       <w:r>
-        <w:t xml:space="preserve"> (15:3)</w:t>
+        <w:t xml:space="preserve"> (3</w:t>
+      </w:r>
+      <w:r>
+        <w:t>:0</w:t>
+      </w:r>
+      <w:r>
+        <w:t>)</w:t>
       </w:r>
       <w:r>
         <w:t>, the corresponding data will be displayed on the SSD:</w:t>
@@ -13613,6 +13671,9 @@
             <w:r>
               <w:t>Jump register address</w:t>
             </w:r>
+            <w:r>
+              <w:t xml:space="preserve"> (Rs)</w:t>
+            </w:r>
           </w:p>
         </w:tc>
       </w:tr>
@@ -13642,7 +13703,10 @@
               <w:ind w:left="0"/>
             </w:pPr>
             <w:r>
-              <w:t>Rs</w:t>
+              <w:t>R</w:t>
+            </w:r>
+            <w:r>
+              <w:t>t</w:t>
             </w:r>
           </w:p>
         </w:tc>
@@ -13673,7 +13737,10 @@
               <w:ind w:left="0"/>
             </w:pPr>
             <w:r>
-              <w:t>Rt</w:t>
+              <w:t>R</w:t>
+            </w:r>
+            <w:r>
+              <w:t>d</w:t>
             </w:r>
           </w:p>
         </w:tc>
@@ -14017,7 +14084,41 @@
         <w:pStyle w:val="ListParagraph"/>
       </w:pPr>
       <w:r>
-        <w:t>The first 2 switches (1:0) are used to select the control signals specific to a given pipeline stage:</w:t>
+        <w:t xml:space="preserve">The </w:t>
+      </w:r>
+      <w:r>
+        <w:t>4</w:t>
+      </w:r>
+      <w:proofErr w:type="gramStart"/>
+      <w:r>
+        <w:rPr>
+          <w:vertAlign w:val="superscript"/>
+        </w:rPr>
+        <w:t>th</w:t>
+      </w:r>
+      <w:r>
+        <w:t xml:space="preserve"> </w:t>
+      </w:r>
+      <w:r>
+        <w:t xml:space="preserve"> switch</w:t>
+      </w:r>
+      <w:proofErr w:type="gramEnd"/>
+      <w:r>
+        <w:t xml:space="preserve"> (</w:t>
+      </w:r>
+      <w:proofErr w:type="spellStart"/>
+      <w:r>
+        <w:t>sw</w:t>
+      </w:r>
+      <w:proofErr w:type="spellEnd"/>
+      <w:r>
+        <w:t>[</w:t>
+      </w:r>
+      <w:r>
+        <w:t>3</w:t>
+      </w:r>
+      <w:r>
+        <w:t xml:space="preserve">]) is used to select between the high and low part of the data to be displayed, as the data is stored on 32 bits, but the lcd can only display 16 bits data at a time. </w:t>
       </w:r>
     </w:p>
     <w:p>
@@ -14025,6 +14126,32 @@
         <w:pStyle w:val="ListParagraph"/>
       </w:pPr>
       <w:r>
+        <w:t xml:space="preserve">The </w:t>
+      </w:r>
+      <w:r>
+        <w:t>next 2</w:t>
+      </w:r>
+      <w:r>
+        <w:t xml:space="preserve"> switches (</w:t>
+      </w:r>
+      <w:r>
+        <w:t>6</w:t>
+      </w:r>
+      <w:r>
+        <w:t>:</w:t>
+      </w:r>
+      <w:r>
+        <w:t>5</w:t>
+      </w:r>
+      <w:r>
+        <w:t>) are used to select the control signals specific to a given pipeline stage:</w:t>
+      </w:r>
+    </w:p>
+    <w:p>
+      <w:pPr>
+        <w:pStyle w:val="ListParagraph"/>
+      </w:pPr>
+      <w:r>
         <w:t xml:space="preserve">(IF = 0, EX = 1, MEM = 2, WB = 3). The ID stage’s only control signals </w:t>
       </w:r>
       <w:proofErr w:type="gramStart"/>
@@ -14068,7 +14195,6 @@
         <w:pStyle w:val="ListParagraph"/>
       </w:pPr>
       <w:r>
-        <w:lastRenderedPageBreak/>
         <w:t xml:space="preserve">A summary of the control signals and the value of the registers respectively the data memory is presented in the tables below, which help trace the parallel execution of the previously defined set </w:t>
       </w:r>
     </w:p>
@@ -14093,6 +14219,9 @@
         <w:pStyle w:val="ListParagraph"/>
       </w:pPr>
       <w:r>
+        <w:rPr>
+          <w:noProof/>
+        </w:rPr>
         <w:drawing>
           <wp:inline distT="0" distB="0" distL="0" distR="0" wp14:anchorId="4EFF6C44" wp14:editId="00E97EDD">
             <wp:extent cx="5943600" cy="3341370"/>
@@ -14164,11 +14293,12 @@
     </w:p>
     <w:p>
       <w:r>
+        <w:lastRenderedPageBreak/>
         <w:drawing>
-          <wp:inline distT="0" distB="0" distL="0" distR="0" wp14:anchorId="65BAC710" wp14:editId="7300414D">
-            <wp:extent cx="6322563" cy="2864742"/>
-            <wp:effectExtent l="0" t="0" r="2540" b="0"/>
-            <wp:docPr id="29" name="Picture 29" descr="Table&#10;&#10;Description automatically generated"/>
+          <wp:inline distT="0" distB="0" distL="0" distR="0" wp14:anchorId="36EBFAF7" wp14:editId="3E51C200">
+            <wp:extent cx="8130838" cy="3952491"/>
+            <wp:effectExtent l="0" t="6350" r="0" b="0"/>
+            <wp:docPr id="21" name="Picture 21" descr="Table&#10;&#10;Description automatically generated"/>
             <wp:cNvGraphicFramePr>
               <a:graphicFrameLocks xmlns:a="http://schemas.openxmlformats.org/drawingml/2006/main" noChangeAspect="1"/>
             </wp:cNvGraphicFramePr>
@@ -14176,7 +14306,7 @@
               <a:graphicData uri="http://schemas.openxmlformats.org/drawingml/2006/picture">
                 <pic:pic xmlns:pic="http://schemas.openxmlformats.org/drawingml/2006/picture">
                   <pic:nvPicPr>
-                    <pic:cNvPr id="29" name="Picture 29" descr="Table&#10;&#10;Description automatically generated"/>
+                    <pic:cNvPr id="21" name="Picture 21" descr="Table&#10;&#10;Description automatically generated"/>
                     <pic:cNvPicPr/>
                   </pic:nvPicPr>
                   <pic:blipFill>
@@ -14186,9 +14316,9 @@
                     </a:stretch>
                   </pic:blipFill>
                   <pic:spPr>
-                    <a:xfrm>
+                    <a:xfrm rot="16200000">
                       <a:off x="0" y="0"/>
-                      <a:ext cx="6324170" cy="2865470"/>
+                      <a:ext cx="8143645" cy="3958716"/>
                     </a:xfrm>
                     <a:prstGeom prst="rect">
                       <a:avLst/>
@@ -14307,11 +14437,25 @@
         <w:t xml:space="preserve">Wael Saad Osman, FPGA-Based </w:t>
       </w:r>
       <w:r>
-        <w:t xml:space="preserve">Pipeline Microprocessor, </w:t>
-      </w:r>
-      <w:r>
-        <w:t>https://ieeexplore.ieee.org/stamp/stamp.jsp?tp=&amp;arnumber=8515875&amp;tag=1</w:t>
-      </w:r>
+        <w:t>Pipeline Microprocessor</w:t>
+      </w:r>
+      <w:r>
+        <w:t>:</w:t>
+      </w:r>
+    </w:p>
+    <w:p>
+      <w:pPr>
+        <w:pStyle w:val="ListParagraph"/>
+        <w:jc w:val="left"/>
+      </w:pPr>
+      <w:hyperlink r:id="rId48" w:history="1">
+        <w:r>
+          <w:rPr>
+            <w:rStyle w:val="Hyperlink"/>
+          </w:rPr>
+          <w:t>https://ieeexplore.ieee.org/stamp/stamp.jsp?tp=&amp;arnumber=8515875&amp;tag=1</w:t>
+        </w:r>
+      </w:hyperlink>
     </w:p>
     <w:p>
       <w:pPr>
@@ -14322,8 +14466,74 @@
         </w:numPr>
       </w:pPr>
       <w:r>
-        <w:t>https://users.utcluj.ro/~baruch/book_ssce/SSCE-Intel-Pipeline.pdf</w:t>
-      </w:r>
+        <w:t>The Intel Architecture Processors Pipelin</w:t>
+      </w:r>
+      <w:r>
+        <w:t>e</w:t>
+      </w:r>
+      <w:r>
+        <w:t>:</w:t>
+      </w:r>
+    </w:p>
+    <w:p>
+      <w:pPr>
+        <w:pStyle w:val="ListParagraph"/>
+      </w:pPr>
+      <w:hyperlink r:id="rId49" w:history="1">
+        <w:r>
+          <w:rPr>
+            <w:rStyle w:val="Hyperlink"/>
+          </w:rPr>
+          <w:t>https://users.utcluj.ro/~baruch/book_ssce/SSC</w:t>
+        </w:r>
+        <w:r>
+          <w:rPr>
+            <w:rStyle w:val="Hyperlink"/>
+          </w:rPr>
+          <w:t>E</w:t>
+        </w:r>
+        <w:r>
+          <w:rPr>
+            <w:rStyle w:val="Hyperlink"/>
+          </w:rPr>
+          <w:t>-Intel-Pipeline.pdf</w:t>
+        </w:r>
+      </w:hyperlink>
+    </w:p>
+    <w:p>
+      <w:pPr>
+        <w:pStyle w:val="ListParagraph"/>
+        <w:numPr>
+          <w:ilvl w:val="0"/>
+          <w:numId w:val="6"/>
+        </w:numPr>
+      </w:pPr>
+      <w:r>
+        <w:t>Overview of the Pipelined design at:</w:t>
+      </w:r>
+    </w:p>
+    <w:p>
+      <w:pPr>
+        <w:pStyle w:val="ListParagraph"/>
+      </w:pPr>
+      <w:hyperlink r:id="rId50" w:history="1">
+        <w:r>
+          <w:rPr>
+            <w:rStyle w:val="Hyperlink"/>
+          </w:rPr>
+          <w:t>https://www.cise.ufl.edu/~mssz/CompOrg/CDA-proc.html#Sec5.2</w:t>
+        </w:r>
+      </w:hyperlink>
+    </w:p>
+    <w:p>
+      <w:pPr>
+        <w:pStyle w:val="ListParagraph"/>
+      </w:pPr>
+    </w:p>
+    <w:p>
+      <w:pPr>
+        <w:pStyle w:val="ListParagraph"/>
+      </w:pPr>
     </w:p>
     <w:sectPr>
       <w:type w:val="continuous"/>

</xml_diff>